<commit_message>
Filter and export features implemented.
</commit_message>
<xml_diff>
--- a/Schita documentatie practica.docx
+++ b/Schita documentatie practica.docx
@@ -1,6 +1,6 @@
 
 <file path=word/document.xml><?xml version="1.0" encoding="utf-8"?>
-<w:document xmlns:wpc="http://schemas.microsoft.com/office/word/2010/wordprocessingCanvas" xmlns:cx="http://schemas.microsoft.com/office/drawing/2014/chartex" xmlns:cx1="http://schemas.microsoft.com/office/drawing/2015/9/8/chartex" xmlns:cx2="http://schemas.microsoft.com/office/drawing/2015/10/21/chartex" xmlns:cx3="http://schemas.microsoft.com/office/drawing/2016/5/9/chartex" xmlns:cx4="http://schemas.microsoft.com/office/drawing/2016/5/10/chartex" xmlns:cx5="http://schemas.microsoft.com/office/drawing/2016/5/11/chartex" xmlns:cx6="http://schemas.microsoft.com/office/drawing/2016/5/12/chartex" xmlns:cx7="http://schemas.microsoft.com/office/drawing/2016/5/13/chartex" xmlns:cx8="http://schemas.microsoft.com/office/drawing/2016/5/14/chartex" xmlns:mc="http://schemas.openxmlformats.org/markup-compatibility/2006" xmlns:aink="http://schemas.microsoft.com/office/drawing/2016/ink" xmlns:am3d="http://schemas.microsoft.com/office/drawing/2017/model3d" xmlns:o="urn:schemas-microsoft-com:office:office" xmlns:oel="http://schemas.microsoft.com/office/2019/extlst" xmlns:r="http://schemas.openxmlformats.org/officeDocument/2006/relationships" xmlns:m="http://schemas.openxmlformats.org/officeDocument/2006/math" xmlns:v="urn:schemas-microsoft-com:vml" xmlns:wp14="http://schemas.microsoft.com/office/word/2010/wordprocessingDrawing" xmlns:wp="http://schemas.openxmlformats.org/drawingml/2006/wordprocessingDrawing" xmlns:w10="urn:schemas-microsoft-com:office:word" xmlns:w="http://schemas.openxmlformats.org/wordprocessingml/2006/main" xmlns:w14="http://schemas.microsoft.com/office/word/2010/wordml" xmlns:w15="http://schemas.microsoft.com/office/word/2012/wordml" xmlns:w16cex="http://schemas.microsoft.com/office/word/2018/wordml/cex" xmlns:w16cid="http://schemas.microsoft.com/office/word/2016/wordml/cid" xmlns:w16="http://schemas.microsoft.com/office/word/2018/wordml" xmlns:w16du="http://schemas.microsoft.com/office/word/2023/wordml/word16du" xmlns:w16sdtdh="http://schemas.microsoft.com/office/word/2020/wordml/sdtdatahash" xmlns:w16se="http://schemas.microsoft.com/office/word/2015/wordml/symex" xmlns:wpg="http://schemas.microsoft.com/office/word/2010/wordprocessingGroup" xmlns:wpi="http://schemas.microsoft.com/office/word/2010/wordprocessingInk" xmlns:wne="http://schemas.microsoft.com/office/word/2006/wordml" xmlns:wps="http://schemas.microsoft.com/office/word/2010/wordprocessingShape" mc:Ignorable="w14 w15 w16se w16cid w16 w16cex w16sdtdh w16du wp14">
+<w:document xmlns:wpc="http://schemas.microsoft.com/office/word/2010/wordprocessingCanvas" xmlns:cx="http://schemas.microsoft.com/office/drawing/2014/chartex" xmlns:cx1="http://schemas.microsoft.com/office/drawing/2015/9/8/chartex" xmlns:cx2="http://schemas.microsoft.com/office/drawing/2015/10/21/chartex" xmlns:cx3="http://schemas.microsoft.com/office/drawing/2016/5/9/chartex" xmlns:cx4="http://schemas.microsoft.com/office/drawing/2016/5/10/chartex" xmlns:cx5="http://schemas.microsoft.com/office/drawing/2016/5/11/chartex" xmlns:cx6="http://schemas.microsoft.com/office/drawing/2016/5/12/chartex" xmlns:cx7="http://schemas.microsoft.com/office/drawing/2016/5/13/chartex" xmlns:cx8="http://schemas.microsoft.com/office/drawing/2016/5/14/chartex" xmlns:mc="http://schemas.openxmlformats.org/markup-compatibility/2006" xmlns:aink="http://schemas.microsoft.com/office/drawing/2016/ink" xmlns:am3d="http://schemas.microsoft.com/office/drawing/2017/model3d" xmlns:o="urn:schemas-microsoft-com:office:office" xmlns:oel="http://schemas.microsoft.com/office/2019/extlst" xmlns:r="http://schemas.openxmlformats.org/officeDocument/2006/relationships" xmlns:m="http://schemas.openxmlformats.org/officeDocument/2006/math" xmlns:v="urn:schemas-microsoft-com:vml" xmlns:wp14="http://schemas.microsoft.com/office/word/2010/wordprocessingDrawing" xmlns:wp="http://schemas.openxmlformats.org/drawingml/2006/wordprocessingDrawing" xmlns:w10="urn:schemas-microsoft-com:office:word" xmlns:w="http://schemas.openxmlformats.org/wordprocessingml/2006/main" xmlns:w14="http://schemas.microsoft.com/office/word/2010/wordml" xmlns:w15="http://schemas.microsoft.com/office/word/2012/wordml" xmlns:w16cex="http://schemas.microsoft.com/office/word/2018/wordml/cex" xmlns:w16cid="http://schemas.microsoft.com/office/word/2016/wordml/cid" xmlns:w16="http://schemas.microsoft.com/office/word/2018/wordml" xmlns:w16du="http://schemas.microsoft.com/office/word/2023/wordml/word16du" xmlns:w16sdtdh="http://schemas.microsoft.com/office/word/2020/wordml/sdtdatahash" xmlns:w16sdtfl="http://schemas.microsoft.com/office/word/2024/wordml/sdtformatlock" xmlns:w16se="http://schemas.microsoft.com/office/word/2015/wordml/symex" xmlns:wpg="http://schemas.microsoft.com/office/word/2010/wordprocessingGroup" xmlns:wpi="http://schemas.microsoft.com/office/word/2010/wordprocessingInk" xmlns:wne="http://schemas.microsoft.com/office/word/2006/wordml" xmlns:wps="http://schemas.microsoft.com/office/word/2010/wordprocessingShape" mc:Ignorable="w14 w15 w16se w16cid w16 w16cex w16sdtdh w16sdtfl w16du wp14">
   <w:body>
     <w:p>
       <w:pPr>
@@ -80,25 +80,7 @@
           <w:bCs/>
           <w:lang w:val="it-IT"/>
         </w:rPr>
-        <w:t>FACULTATEA DE AUTOMATICĂ</w:t>
-      </w:r>
-      <w:r>
-        <w:rPr>
-          <w:rFonts w:ascii="Times New Roman" w:hAnsi="Times New Roman" w:cs="Times New Roman"/>
-          <w:b/>
-          <w:bCs/>
-          <w:lang w:val="it-IT"/>
-        </w:rPr>
-        <w:t xml:space="preserve"> </w:t>
-      </w:r>
-      <w:r>
-        <w:rPr>
-          <w:rFonts w:ascii="Times New Roman" w:hAnsi="Times New Roman" w:cs="Times New Roman"/>
-          <w:b/>
-          <w:bCs/>
-          <w:lang w:val="it-IT"/>
-        </w:rPr>
-        <w:t>ȘI CALCULATOARE</w:t>
+        <w:t>FACULTATEA DE AUTOMATICĂ ȘI CALCULATOARE</w:t>
       </w:r>
     </w:p>
     <w:p>
@@ -234,6 +216,7 @@
       <w:r>
         <w:rPr>
           <w:rFonts w:ascii="Times New Roman" w:hAnsi="Times New Roman" w:cs="Times New Roman"/>
+          <w:lang w:val="it-IT"/>
         </w:rPr>
         <w:t>Ț</w:t>
       </w:r>
@@ -8570,23 +8553,13 @@
           <w:rFonts w:ascii="Times New Roman" w:hAnsi="Times New Roman" w:cs="Times New Roman"/>
         </w:rPr>
       </w:pPr>
-      <w:proofErr w:type="spellStart"/>
-      <w:r>
-        <w:rPr>
-          <w:rFonts w:ascii="Times New Roman" w:hAnsi="Times New Roman" w:cs="Times New Roman"/>
-          <w:b/>
-          <w:bCs/>
-        </w:rPr>
-        <w:t>Alertare</w:t>
-      </w:r>
-      <w:proofErr w:type="spellEnd"/>
-      <w:r>
-        <w:rPr>
-          <w:rFonts w:ascii="Times New Roman" w:hAnsi="Times New Roman" w:cs="Times New Roman"/>
-          <w:b/>
-          <w:bCs/>
-        </w:rPr>
-        <w:t xml:space="preserve"> </w:t>
+      <w:r>
+        <w:rPr>
+          <w:rFonts w:ascii="Times New Roman" w:hAnsi="Times New Roman" w:cs="Times New Roman"/>
+          <w:b/>
+          <w:bCs/>
+        </w:rPr>
+        <w:t xml:space="preserve">Alertare </w:t>
       </w:r>
       <w:proofErr w:type="spellStart"/>
       <w:r>
@@ -9110,6 +9083,7 @@
           <w:rFonts w:ascii="Times New Roman" w:hAnsi="Times New Roman" w:cs="Times New Roman"/>
           <w:b/>
           <w:bCs/>
+          <w:lang w:val="it-IT"/>
         </w:rPr>
         <w:t xml:space="preserve">      </w:t>
       </w:r>
@@ -9376,6 +9350,7 @@
           <w:rFonts w:ascii="Times New Roman" w:hAnsi="Times New Roman" w:cs="Times New Roman"/>
           <w:b/>
           <w:bCs/>
+          <w:lang w:val="it-IT"/>
         </w:rPr>
         <w:t xml:space="preserve">      </w:t>
       </w:r>
@@ -9592,47 +9567,41 @@
           <w:rFonts w:ascii="Times New Roman" w:hAnsi="Times New Roman" w:cs="Times New Roman"/>
           <w:b/>
           <w:bCs/>
-        </w:rPr>
-      </w:pPr>
-    </w:p>
-    <w:p>
-      <w:pPr>
-        <w:jc w:val="both"/>
-        <w:rPr>
-          <w:rFonts w:ascii="Times New Roman" w:hAnsi="Times New Roman" w:cs="Times New Roman"/>
-          <w:b/>
-          <w:bCs/>
-        </w:rPr>
-      </w:pPr>
-    </w:p>
-    <w:p>
-      <w:pPr>
-        <w:jc w:val="both"/>
-        <w:rPr>
-          <w:rFonts w:ascii="Times New Roman" w:hAnsi="Times New Roman" w:cs="Times New Roman"/>
-          <w:b/>
-          <w:bCs/>
-        </w:rPr>
-      </w:pPr>
-      <w:r>
-        <w:rPr>
-          <w:rFonts w:ascii="Times New Roman" w:hAnsi="Times New Roman" w:cs="Times New Roman"/>
-          <w:b/>
-          <w:bCs/>
+          <w:lang w:val="it-IT"/>
+        </w:rPr>
+      </w:pPr>
+    </w:p>
+    <w:p>
+      <w:pPr>
+        <w:jc w:val="both"/>
+        <w:rPr>
+          <w:rFonts w:ascii="Times New Roman" w:hAnsi="Times New Roman" w:cs="Times New Roman"/>
+          <w:b/>
+          <w:bCs/>
+          <w:lang w:val="it-IT"/>
+        </w:rPr>
+      </w:pPr>
+    </w:p>
+    <w:p>
+      <w:pPr>
+        <w:jc w:val="both"/>
+        <w:rPr>
+          <w:rFonts w:ascii="Times New Roman" w:hAnsi="Times New Roman" w:cs="Times New Roman"/>
+          <w:b/>
+          <w:bCs/>
+          <w:lang w:val="it-IT"/>
+        </w:rPr>
+      </w:pPr>
+      <w:r>
+        <w:rPr>
+          <w:rFonts w:ascii="Times New Roman" w:hAnsi="Times New Roman" w:cs="Times New Roman"/>
+          <w:b/>
+          <w:bCs/>
+          <w:lang w:val="it-IT"/>
         </w:rPr>
         <w:lastRenderedPageBreak/>
-        <w:t xml:space="preserve">5) </w:t>
-      </w:r>
-      <w:proofErr w:type="spellStart"/>
-      <w:r>
-        <w:rPr>
-          <w:rFonts w:ascii="Times New Roman" w:hAnsi="Times New Roman" w:cs="Times New Roman"/>
-          <w:b/>
-          <w:bCs/>
-        </w:rPr>
-        <w:t>NetworkMiner</w:t>
-      </w:r>
-      <w:proofErr w:type="spellEnd"/>
+        <w:t>5) NetworkMiner</w:t>
+      </w:r>
     </w:p>
     <w:p>
       <w:pPr>
@@ -10182,6 +10151,7 @@
           <w:rFonts w:ascii="Times New Roman" w:hAnsi="Times New Roman" w:cs="Times New Roman"/>
           <w:b/>
           <w:bCs/>
+          <w:lang w:val="it-IT"/>
         </w:rPr>
         <w:t xml:space="preserve">       </w:t>
       </w:r>
@@ -11013,6 +10983,7 @@
       <w:r>
         <w:rPr>
           <w:rFonts w:ascii="Times New Roman" w:hAnsi="Times New Roman" w:cs="Times New Roman"/>
+          <w:noProof/>
           <w:lang w:val="it-IT"/>
         </w:rPr>
         <w:drawing>
@@ -11063,7 +11034,7 @@
 </file>
 
 <file path=word/numbering.xml><?xml version="1.0" encoding="utf-8"?>
-<w:numbering xmlns:wpc="http://schemas.microsoft.com/office/word/2010/wordprocessingCanvas" xmlns:cx="http://schemas.microsoft.com/office/drawing/2014/chartex" xmlns:cx1="http://schemas.microsoft.com/office/drawing/2015/9/8/chartex" xmlns:cx2="http://schemas.microsoft.com/office/drawing/2015/10/21/chartex" xmlns:cx3="http://schemas.microsoft.com/office/drawing/2016/5/9/chartex" xmlns:cx4="http://schemas.microsoft.com/office/drawing/2016/5/10/chartex" xmlns:cx5="http://schemas.microsoft.com/office/drawing/2016/5/11/chartex" xmlns:cx6="http://schemas.microsoft.com/office/drawing/2016/5/12/chartex" xmlns:cx7="http://schemas.microsoft.com/office/drawing/2016/5/13/chartex" xmlns:cx8="http://schemas.microsoft.com/office/drawing/2016/5/14/chartex" xmlns:mc="http://schemas.openxmlformats.org/markup-compatibility/2006" xmlns:aink="http://schemas.microsoft.com/office/drawing/2016/ink" xmlns:am3d="http://schemas.microsoft.com/office/drawing/2017/model3d" xmlns:o="urn:schemas-microsoft-com:office:office" xmlns:oel="http://schemas.microsoft.com/office/2019/extlst" xmlns:r="http://schemas.openxmlformats.org/officeDocument/2006/relationships" xmlns:m="http://schemas.openxmlformats.org/officeDocument/2006/math" xmlns:v="urn:schemas-microsoft-com:vml" xmlns:wp14="http://schemas.microsoft.com/office/word/2010/wordprocessingDrawing" xmlns:wp="http://schemas.openxmlformats.org/drawingml/2006/wordprocessingDrawing" xmlns:w10="urn:schemas-microsoft-com:office:word" xmlns:w="http://schemas.openxmlformats.org/wordprocessingml/2006/main" xmlns:w14="http://schemas.microsoft.com/office/word/2010/wordml" xmlns:w15="http://schemas.microsoft.com/office/word/2012/wordml" xmlns:w16cex="http://schemas.microsoft.com/office/word/2018/wordml/cex" xmlns:w16cid="http://schemas.microsoft.com/office/word/2016/wordml/cid" xmlns:w16="http://schemas.microsoft.com/office/word/2018/wordml" xmlns:w16du="http://schemas.microsoft.com/office/word/2023/wordml/word16du" xmlns:w16sdtdh="http://schemas.microsoft.com/office/word/2020/wordml/sdtdatahash" xmlns:w16se="http://schemas.microsoft.com/office/word/2015/wordml/symex" xmlns:wpg="http://schemas.microsoft.com/office/word/2010/wordprocessingGroup" xmlns:wpi="http://schemas.microsoft.com/office/word/2010/wordprocessingInk" xmlns:wne="http://schemas.microsoft.com/office/word/2006/wordml" xmlns:wps="http://schemas.microsoft.com/office/word/2010/wordprocessingShape" mc:Ignorable="w14 w15 w16se w16cid w16 w16cex w16sdtdh w16du wp14">
+<w:numbering xmlns:wpc="http://schemas.microsoft.com/office/word/2010/wordprocessingCanvas" xmlns:cx="http://schemas.microsoft.com/office/drawing/2014/chartex" xmlns:cx1="http://schemas.microsoft.com/office/drawing/2015/9/8/chartex" xmlns:cx2="http://schemas.microsoft.com/office/drawing/2015/10/21/chartex" xmlns:cx3="http://schemas.microsoft.com/office/drawing/2016/5/9/chartex" xmlns:cx4="http://schemas.microsoft.com/office/drawing/2016/5/10/chartex" xmlns:cx5="http://schemas.microsoft.com/office/drawing/2016/5/11/chartex" xmlns:cx6="http://schemas.microsoft.com/office/drawing/2016/5/12/chartex" xmlns:cx7="http://schemas.microsoft.com/office/drawing/2016/5/13/chartex" xmlns:cx8="http://schemas.microsoft.com/office/drawing/2016/5/14/chartex" xmlns:mc="http://schemas.openxmlformats.org/markup-compatibility/2006" xmlns:aink="http://schemas.microsoft.com/office/drawing/2016/ink" xmlns:am3d="http://schemas.microsoft.com/office/drawing/2017/model3d" xmlns:o="urn:schemas-microsoft-com:office:office" xmlns:oel="http://schemas.microsoft.com/office/2019/extlst" xmlns:r="http://schemas.openxmlformats.org/officeDocument/2006/relationships" xmlns:m="http://schemas.openxmlformats.org/officeDocument/2006/math" xmlns:v="urn:schemas-microsoft-com:vml" xmlns:wp14="http://schemas.microsoft.com/office/word/2010/wordprocessingDrawing" xmlns:wp="http://schemas.openxmlformats.org/drawingml/2006/wordprocessingDrawing" xmlns:w10="urn:schemas-microsoft-com:office:word" xmlns:w="http://schemas.openxmlformats.org/wordprocessingml/2006/main" xmlns:w14="http://schemas.microsoft.com/office/word/2010/wordml" xmlns:w15="http://schemas.microsoft.com/office/word/2012/wordml" xmlns:w16cex="http://schemas.microsoft.com/office/word/2018/wordml/cex" xmlns:w16cid="http://schemas.microsoft.com/office/word/2016/wordml/cid" xmlns:w16="http://schemas.microsoft.com/office/word/2018/wordml" xmlns:w16du="http://schemas.microsoft.com/office/word/2023/wordml/word16du" xmlns:w16sdtdh="http://schemas.microsoft.com/office/word/2020/wordml/sdtdatahash" xmlns:w16sdtfl="http://schemas.microsoft.com/office/word/2024/wordml/sdtformatlock" xmlns:w16se="http://schemas.microsoft.com/office/word/2015/wordml/symex" xmlns:wpg="http://schemas.microsoft.com/office/word/2010/wordprocessingGroup" xmlns:wpi="http://schemas.microsoft.com/office/word/2010/wordprocessingInk" xmlns:wne="http://schemas.microsoft.com/office/word/2006/wordml" xmlns:wps="http://schemas.microsoft.com/office/word/2010/wordprocessingShape" mc:Ignorable="w14 w15 w16se w16cid w16 w16cex w16sdtdh w16sdtfl w16du wp14">
   <w:abstractNum w:abstractNumId="0" w15:restartNumberingAfterBreak="0">
     <w:nsid w:val="05AC3768"/>
     <w:multiLevelType w:val="multilevel"/>
@@ -15568,7 +15539,7 @@
 </file>
 
 <file path=word/styles.xml><?xml version="1.0" encoding="utf-8"?>
-<w:styles xmlns:mc="http://schemas.openxmlformats.org/markup-compatibility/2006" xmlns:r="http://schemas.openxmlformats.org/officeDocument/2006/relationships" xmlns:w="http://schemas.openxmlformats.org/wordprocessingml/2006/main" xmlns:w14="http://schemas.microsoft.com/office/word/2010/wordml" xmlns:w15="http://schemas.microsoft.com/office/word/2012/wordml" xmlns:w16cex="http://schemas.microsoft.com/office/word/2018/wordml/cex" xmlns:w16cid="http://schemas.microsoft.com/office/word/2016/wordml/cid" xmlns:w16="http://schemas.microsoft.com/office/word/2018/wordml" xmlns:w16du="http://schemas.microsoft.com/office/word/2023/wordml/word16du" xmlns:w16sdtdh="http://schemas.microsoft.com/office/word/2020/wordml/sdtdatahash" xmlns:w16se="http://schemas.microsoft.com/office/word/2015/wordml/symex" mc:Ignorable="w14 w15 w16se w16cid w16 w16cex w16sdtdh w16du">
+<w:styles xmlns:mc="http://schemas.openxmlformats.org/markup-compatibility/2006" xmlns:r="http://schemas.openxmlformats.org/officeDocument/2006/relationships" xmlns:w="http://schemas.openxmlformats.org/wordprocessingml/2006/main" xmlns:w14="http://schemas.microsoft.com/office/word/2010/wordml" xmlns:w15="http://schemas.microsoft.com/office/word/2012/wordml" xmlns:w16cex="http://schemas.microsoft.com/office/word/2018/wordml/cex" xmlns:w16cid="http://schemas.microsoft.com/office/word/2016/wordml/cid" xmlns:w16="http://schemas.microsoft.com/office/word/2018/wordml" xmlns:w16du="http://schemas.microsoft.com/office/word/2023/wordml/word16du" xmlns:w16sdtdh="http://schemas.microsoft.com/office/word/2020/wordml/sdtdatahash" xmlns:w16sdtfl="http://schemas.microsoft.com/office/word/2024/wordml/sdtformatlock" xmlns:w16se="http://schemas.microsoft.com/office/word/2015/wordml/symex" mc:Ignorable="w14 w15 w16se w16cid w16 w16cex w16sdtdh w16sdtfl w16du">
   <w:docDefaults>
     <w:rPrDefault>
       <w:rPr>
@@ -16170,6 +16141,7 @@
   <w:style w:type="character" w:default="1" w:styleId="DefaultParagraphFont">
     <w:name w:val="Default Paragraph Font"/>
     <w:uiPriority w:val="1"/>
+    <w:semiHidden/>
     <w:unhideWhenUsed/>
   </w:style>
   <w:style w:type="table" w:default="1" w:styleId="TableNormal">

</xml_diff>